<commit_message>
Updated the GitTutorials to incude how to create branches and to finish pull request etc.
</commit_message>
<xml_diff>
--- a/Notes/GitTutorials/PullMergePushDoc.docx
+++ b/Notes/GitTutorials/PullMergePushDoc.docx
@@ -9,20 +9,25 @@
         </w:tabs>
         <w:jc w:val="both"/>
         <w:rPr>
-          <w:sz w:val="52"/>
-          <w:szCs w:val="52"/>
-        </w:rPr>
-      </w:pPr>
-      <w:r>
-        <w:rPr>
-          <w:sz w:val="52"/>
-          <w:szCs w:val="52"/>
+          <w:sz w:val="36"/>
+          <w:szCs w:val="36"/>
+        </w:rPr>
+      </w:pPr>
+      <w:r>
+        <w:rPr>
+          <w:sz w:val="36"/>
+          <w:szCs w:val="36"/>
         </w:rPr>
         <w:t>Updating the Master Repository with Local Branch Changes</w:t>
       </w:r>
     </w:p>
     <w:p>
       <w:pPr>
+        <w:pStyle w:val="ListParagraph"/>
+        <w:numPr>
+          <w:ilvl w:val="0"/>
+          <w:numId w:val="1"/>
+        </w:numPr>
         <w:tabs>
           <w:tab w:val="center" w:pos="4680"/>
         </w:tabs>
@@ -32,45 +37,241 @@
           <w:szCs w:val="32"/>
         </w:rPr>
       </w:pPr>
-    </w:p>
-    <w:p>
-      <w:pPr>
-        <w:pStyle w:val="ListParagraph"/>
-        <w:numPr>
-          <w:ilvl w:val="0"/>
-          <w:numId w:val="1"/>
-        </w:numPr>
-        <w:tabs>
-          <w:tab w:val="center" w:pos="4680"/>
-        </w:tabs>
-        <w:jc w:val="both"/>
+      <w:r>
         <w:rPr>
           <w:sz w:val="32"/>
           <w:szCs w:val="32"/>
         </w:rPr>
-      </w:pPr>
-      <w:r>
+        <w:t>Creating a branch</w:t>
+      </w:r>
+    </w:p>
+    <w:p>
+      <w:pPr>
+        <w:pStyle w:val="ListParagraph"/>
+        <w:numPr>
+          <w:ilvl w:val="1"/>
+          <w:numId w:val="1"/>
+        </w:numPr>
+        <w:tabs>
+          <w:tab w:val="center" w:pos="4680"/>
+        </w:tabs>
+        <w:jc w:val="both"/>
+      </w:pPr>
+      <w:proofErr w:type="spellStart"/>
+      <w:r>
+        <w:t>Git</w:t>
+      </w:r>
+      <w:proofErr w:type="spellEnd"/>
+      <w:r>
+        <w:t xml:space="preserve"> branch – </w:t>
+      </w:r>
+      <w:r>
+        <w:rPr>
+          <w:sz w:val="20"/>
+          <w:szCs w:val="20"/>
+        </w:rPr>
+        <w:t>Lists all branches in your repository.</w:t>
+      </w:r>
+    </w:p>
+    <w:p>
+      <w:pPr>
+        <w:pStyle w:val="ListParagraph"/>
+        <w:numPr>
+          <w:ilvl w:val="1"/>
+          <w:numId w:val="1"/>
+        </w:numPr>
+        <w:tabs>
+          <w:tab w:val="center" w:pos="4680"/>
+        </w:tabs>
+        <w:jc w:val="both"/>
+      </w:pPr>
+      <w:proofErr w:type="spellStart"/>
+      <w:r>
+        <w:t>Git</w:t>
+      </w:r>
+      <w:proofErr w:type="spellEnd"/>
+      <w:r>
+        <w:t xml:space="preserve"> branch &lt;branch&gt; -- </w:t>
+      </w:r>
+      <w:r>
+        <w:rPr>
+          <w:sz w:val="20"/>
+          <w:szCs w:val="20"/>
+        </w:rPr>
+        <w:t>Create a new branch called &lt;branch&gt;. This does not check out the new branch.</w:t>
+      </w:r>
+    </w:p>
+    <w:p>
+      <w:pPr>
+        <w:pStyle w:val="ListParagraph"/>
+        <w:numPr>
+          <w:ilvl w:val="1"/>
+          <w:numId w:val="1"/>
+        </w:numPr>
+        <w:tabs>
+          <w:tab w:val="center" w:pos="4680"/>
+        </w:tabs>
+        <w:jc w:val="both"/>
+      </w:pPr>
+      <w:proofErr w:type="spellStart"/>
+      <w:r>
+        <w:t>Git</w:t>
+      </w:r>
+      <w:proofErr w:type="spellEnd"/>
+      <w:r>
+        <w:t xml:space="preserve"> branch –d &lt;branch&gt; -- </w:t>
+      </w:r>
+      <w:r>
+        <w:rPr>
+          <w:sz w:val="20"/>
+          <w:szCs w:val="20"/>
+        </w:rPr>
+        <w:t>D</w:t>
+      </w:r>
+      <w:r>
+        <w:rPr>
+          <w:sz w:val="20"/>
+          <w:szCs w:val="20"/>
+        </w:rPr>
+        <w:t xml:space="preserve">eletes the specified branch if it DOES </w:t>
+      </w:r>
+      <w:proofErr w:type="gramStart"/>
+      <w:r>
+        <w:rPr>
+          <w:sz w:val="20"/>
+          <w:szCs w:val="20"/>
+        </w:rPr>
+        <w:t>NOT have unmerged</w:t>
+      </w:r>
+      <w:proofErr w:type="gramEnd"/>
+      <w:r>
+        <w:rPr>
+          <w:sz w:val="20"/>
+          <w:szCs w:val="20"/>
+        </w:rPr>
+        <w:t xml:space="preserve"> changes.</w:t>
+      </w:r>
+    </w:p>
+    <w:p>
+      <w:pPr>
+        <w:pStyle w:val="ListParagraph"/>
+        <w:numPr>
+          <w:ilvl w:val="1"/>
+          <w:numId w:val="1"/>
+        </w:numPr>
+        <w:tabs>
+          <w:tab w:val="center" w:pos="4680"/>
+        </w:tabs>
+        <w:jc w:val="both"/>
+      </w:pPr>
+      <w:proofErr w:type="spellStart"/>
+      <w:r>
+        <w:t>Git</w:t>
+      </w:r>
+      <w:proofErr w:type="spellEnd"/>
+      <w:r>
+        <w:t xml:space="preserve"> branch –D &lt;branch&gt; -- </w:t>
+      </w:r>
+      <w:r>
+        <w:rPr>
+          <w:sz w:val="20"/>
+          <w:szCs w:val="20"/>
+        </w:rPr>
+        <w:t>Force deletes the branch.</w:t>
+      </w:r>
+    </w:p>
+    <w:p>
+      <w:pPr>
+        <w:pStyle w:val="ListParagraph"/>
+        <w:numPr>
+          <w:ilvl w:val="1"/>
+          <w:numId w:val="1"/>
+        </w:numPr>
+        <w:tabs>
+          <w:tab w:val="center" w:pos="4680"/>
+        </w:tabs>
+        <w:jc w:val="both"/>
+      </w:pPr>
+      <w:proofErr w:type="spellStart"/>
+      <w:r>
+        <w:t>Git</w:t>
+      </w:r>
+      <w:proofErr w:type="spellEnd"/>
+      <w:r>
+        <w:t xml:space="preserve"> branch –m &lt;branch&gt; -- </w:t>
+      </w:r>
+      <w:r>
+        <w:rPr>
+          <w:sz w:val="20"/>
+          <w:szCs w:val="20"/>
+        </w:rPr>
+        <w:t>renames current branch to &lt;branch&gt;</w:t>
+      </w:r>
+      <w:r>
+        <w:rPr>
+          <w:sz w:val="20"/>
+          <w:szCs w:val="20"/>
+        </w:rPr>
+        <w:t>.</w:t>
+      </w:r>
+    </w:p>
+    <w:p>
+      <w:pPr>
+        <w:pStyle w:val="ListParagraph"/>
+        <w:numPr>
+          <w:ilvl w:val="0"/>
+          <w:numId w:val="1"/>
+        </w:numPr>
+        <w:tabs>
+          <w:tab w:val="center" w:pos="4680"/>
+        </w:tabs>
+        <w:jc w:val="both"/>
         <w:rPr>
           <w:sz w:val="32"/>
           <w:szCs w:val="32"/>
         </w:rPr>
-        <w:t xml:space="preserve">Check if there have been changes to the </w:t>
-      </w:r>
-      <w:proofErr w:type="spellStart"/>
+      </w:pPr>
       <w:r>
         <w:rPr>
           <w:sz w:val="32"/>
           <w:szCs w:val="32"/>
         </w:rPr>
-        <w:t>master</w:t>
-      </w:r>
-      <w:proofErr w:type="spellEnd"/>
-    </w:p>
-    <w:p>
-      <w:pPr>
-        <w:pStyle w:val="ListParagraph"/>
-        <w:numPr>
-          <w:ilvl w:val="1"/>
+        <w:t>Checking out a branch</w:t>
+      </w:r>
+    </w:p>
+    <w:p>
+      <w:pPr>
+        <w:pStyle w:val="ListParagraph"/>
+        <w:numPr>
+          <w:ilvl w:val="1"/>
+          <w:numId w:val="1"/>
+        </w:numPr>
+        <w:tabs>
+          <w:tab w:val="center" w:pos="4680"/>
+        </w:tabs>
+        <w:jc w:val="both"/>
+      </w:pPr>
+      <w:proofErr w:type="spellStart"/>
+      <w:r>
+        <w:t>Git</w:t>
+      </w:r>
+      <w:proofErr w:type="spellEnd"/>
+      <w:r>
+        <w:t xml:space="preserve"> checkout &lt;existing-branch&gt; --</w:t>
+      </w:r>
+      <w:r>
+        <w:rPr>
+          <w:sz w:val="20"/>
+          <w:szCs w:val="20"/>
+        </w:rPr>
+        <w:t xml:space="preserve"> Check out the specified branch, makes it the current branch.</w:t>
+      </w:r>
+    </w:p>
+    <w:p>
+      <w:pPr>
+        <w:pStyle w:val="ListParagraph"/>
+        <w:numPr>
+          <w:ilvl w:val="0"/>
           <w:numId w:val="1"/>
         </w:numPr>
         <w:tabs>
@@ -82,16 +283,37 @@
           <w:szCs w:val="32"/>
         </w:rPr>
       </w:pPr>
+      <w:r>
+        <w:rPr>
+          <w:sz w:val="32"/>
+          <w:szCs w:val="32"/>
+        </w:rPr>
+        <w:t>Check if there have been changes to the master</w:t>
+      </w:r>
+    </w:p>
+    <w:p>
+      <w:pPr>
+        <w:pStyle w:val="ListParagraph"/>
+        <w:numPr>
+          <w:ilvl w:val="1"/>
+          <w:numId w:val="1"/>
+        </w:numPr>
+        <w:tabs>
+          <w:tab w:val="center" w:pos="4680"/>
+        </w:tabs>
+        <w:jc w:val="both"/>
+        <w:rPr>
+          <w:sz w:val="32"/>
+          <w:szCs w:val="32"/>
+        </w:rPr>
+      </w:pPr>
       <w:proofErr w:type="spellStart"/>
       <w:r>
         <w:t>Git</w:t>
       </w:r>
       <w:proofErr w:type="spellEnd"/>
       <w:r>
-        <w:t xml:space="preserve"> fetch &lt;remote&gt; &lt;bran</w:t>
-      </w:r>
-      <w:r>
-        <w:t xml:space="preserve">ch&gt; -- </w:t>
+        <w:t xml:space="preserve"> fetch &lt;remote&gt; &lt;branch&gt; -- </w:t>
       </w:r>
       <w:r>
         <w:rPr>
@@ -315,69 +537,486 @@
           <w:sz w:val="32"/>
           <w:szCs w:val="32"/>
         </w:rPr>
-        <w:t>After you have updated your local repository you can push</w:t>
+        <w:t>Stage your changes</w:t>
+      </w:r>
+    </w:p>
+    <w:p>
+      <w:pPr>
+        <w:pStyle w:val="ListParagraph"/>
+        <w:numPr>
+          <w:ilvl w:val="1"/>
+          <w:numId w:val="1"/>
+        </w:numPr>
+        <w:tabs>
+          <w:tab w:val="center" w:pos="4680"/>
+        </w:tabs>
+        <w:jc w:val="both"/>
+      </w:pPr>
+      <w:proofErr w:type="spellStart"/>
+      <w:r>
+        <w:t>Git</w:t>
+      </w:r>
+      <w:proofErr w:type="spellEnd"/>
+      <w:r>
+        <w:t xml:space="preserve"> status – shows all of the changes in the local repo</w:t>
+      </w:r>
+    </w:p>
+    <w:p>
+      <w:pPr>
+        <w:pStyle w:val="ListParagraph"/>
+        <w:numPr>
+          <w:ilvl w:val="1"/>
+          <w:numId w:val="1"/>
+        </w:numPr>
+        <w:tabs>
+          <w:tab w:val="center" w:pos="4680"/>
+        </w:tabs>
+        <w:jc w:val="both"/>
+      </w:pPr>
+      <w:r>
+        <w:t>Adding Files to staging area</w:t>
+      </w:r>
+    </w:p>
+    <w:p>
+      <w:pPr>
+        <w:pStyle w:val="ListParagraph"/>
+        <w:numPr>
+          <w:ilvl w:val="2"/>
+          <w:numId w:val="1"/>
+        </w:numPr>
+        <w:tabs>
+          <w:tab w:val="center" w:pos="4680"/>
+        </w:tabs>
+        <w:jc w:val="both"/>
+      </w:pPr>
+      <w:proofErr w:type="spellStart"/>
+      <w:r>
+        <w:t>Git</w:t>
+      </w:r>
+      <w:proofErr w:type="spellEnd"/>
+      <w:r>
+        <w:t xml:space="preserve"> add &lt;file&gt; -- stages a file</w:t>
+      </w:r>
+    </w:p>
+    <w:p>
+      <w:pPr>
+        <w:pStyle w:val="ListParagraph"/>
+        <w:numPr>
+          <w:ilvl w:val="2"/>
+          <w:numId w:val="1"/>
+        </w:numPr>
+        <w:tabs>
+          <w:tab w:val="center" w:pos="4680"/>
+        </w:tabs>
+        <w:jc w:val="both"/>
+      </w:pPr>
+      <w:proofErr w:type="spellStart"/>
+      <w:r>
+        <w:t>Git</w:t>
+      </w:r>
+      <w:proofErr w:type="spellEnd"/>
+      <w:r>
+        <w:t xml:space="preserve"> add &lt;directory&gt; -- stages the directory</w:t>
+      </w:r>
+    </w:p>
+    <w:p>
+      <w:pPr>
+        <w:pStyle w:val="ListParagraph"/>
+        <w:numPr>
+          <w:ilvl w:val="2"/>
+          <w:numId w:val="1"/>
+        </w:numPr>
+        <w:tabs>
+          <w:tab w:val="center" w:pos="4680"/>
+        </w:tabs>
+        <w:jc w:val="both"/>
+      </w:pPr>
+      <w:proofErr w:type="spellStart"/>
+      <w:r>
+        <w:t>Git</w:t>
+      </w:r>
+      <w:proofErr w:type="spellEnd"/>
+      <w:r>
+        <w:t xml:space="preserve"> add - -all – stages everything</w:t>
+      </w:r>
+    </w:p>
+    <w:p>
+      <w:pPr>
+        <w:pStyle w:val="ListParagraph"/>
+        <w:numPr>
+          <w:ilvl w:val="1"/>
+          <w:numId w:val="1"/>
+        </w:numPr>
+        <w:tabs>
+          <w:tab w:val="center" w:pos="4680"/>
+        </w:tabs>
+        <w:jc w:val="both"/>
+      </w:pPr>
+      <w:r>
+        <w:t>Making a commit of the staging area</w:t>
+      </w:r>
+    </w:p>
+    <w:p>
+      <w:pPr>
+        <w:pStyle w:val="ListParagraph"/>
+        <w:numPr>
+          <w:ilvl w:val="2"/>
+          <w:numId w:val="1"/>
+        </w:numPr>
+        <w:tabs>
+          <w:tab w:val="center" w:pos="4680"/>
+        </w:tabs>
+        <w:jc w:val="both"/>
+      </w:pPr>
+      <w:proofErr w:type="spellStart"/>
+      <w:r>
+        <w:t>Git</w:t>
+      </w:r>
+      <w:proofErr w:type="spellEnd"/>
+      <w:r>
+        <w:t xml:space="preserve"> commit –m “Message” – commits the changes with the message</w:t>
+      </w:r>
+    </w:p>
+    <w:p>
+      <w:pPr>
+        <w:pStyle w:val="ListParagraph"/>
+        <w:numPr>
+          <w:ilvl w:val="0"/>
+          <w:numId w:val="1"/>
+        </w:numPr>
+        <w:tabs>
+          <w:tab w:val="center" w:pos="4680"/>
+        </w:tabs>
+        <w:jc w:val="both"/>
+        <w:rPr>
+          <w:sz w:val="32"/>
+          <w:szCs w:val="32"/>
+        </w:rPr>
+      </w:pPr>
+      <w:r>
+        <w:rPr>
+          <w:sz w:val="32"/>
+          <w:szCs w:val="32"/>
+        </w:rPr>
+        <w:t>After updating local repo and staging changes</w:t>
+      </w:r>
+    </w:p>
+    <w:p>
+      <w:pPr>
+        <w:pStyle w:val="ListParagraph"/>
+        <w:numPr>
+          <w:ilvl w:val="1"/>
+          <w:numId w:val="1"/>
+        </w:numPr>
+        <w:tabs>
+          <w:tab w:val="center" w:pos="4680"/>
+        </w:tabs>
+        <w:jc w:val="both"/>
+        <w:rPr>
+          <w:sz w:val="20"/>
+          <w:szCs w:val="20"/>
+        </w:rPr>
+      </w:pPr>
+      <w:proofErr w:type="spellStart"/>
+      <w:r>
+        <w:t>Git</w:t>
+      </w:r>
+      <w:proofErr w:type="spellEnd"/>
+      <w:r>
+        <w:t xml:space="preserve"> push &lt;remote&gt; &lt;branch&gt; -- </w:t>
+      </w:r>
+      <w:r>
+        <w:rPr>
+          <w:sz w:val="20"/>
+          <w:szCs w:val="20"/>
+        </w:rPr>
+        <w:t>Push the specified branch to the &lt;remote&gt;.</w:t>
+      </w:r>
+    </w:p>
+    <w:p>
+      <w:pPr>
+        <w:pStyle w:val="ListParagraph"/>
+        <w:numPr>
+          <w:ilvl w:val="1"/>
+          <w:numId w:val="1"/>
+        </w:numPr>
+        <w:tabs>
+          <w:tab w:val="center" w:pos="4680"/>
+        </w:tabs>
+        <w:jc w:val="both"/>
+      </w:pPr>
+      <w:proofErr w:type="spellStart"/>
+      <w:r>
+        <w:t>Git</w:t>
+      </w:r>
+      <w:proofErr w:type="spellEnd"/>
+      <w:r>
+        <w:t xml:space="preserve"> push &lt;remote&gt; - -all – </w:t>
+      </w:r>
+      <w:r>
+        <w:rPr>
+          <w:sz w:val="20"/>
+          <w:szCs w:val="20"/>
+        </w:rPr>
+        <w:t>pushes all branches to the specified remote.</w:t>
+      </w:r>
+    </w:p>
+    <w:p>
+      <w:pPr>
+        <w:pStyle w:val="ListParagraph"/>
+        <w:numPr>
+          <w:ilvl w:val="0"/>
+          <w:numId w:val="1"/>
+        </w:numPr>
+        <w:tabs>
+          <w:tab w:val="center" w:pos="4680"/>
+        </w:tabs>
+        <w:jc w:val="both"/>
+        <w:rPr>
+          <w:sz w:val="32"/>
+          <w:szCs w:val="32"/>
+        </w:rPr>
+      </w:pPr>
+      <w:r>
+        <w:rPr>
+          <w:sz w:val="32"/>
+          <w:szCs w:val="32"/>
+        </w:rPr>
+        <w:t>Open a pull request</w:t>
+      </w:r>
+    </w:p>
+    <w:p>
+      <w:pPr>
+        <w:pStyle w:val="ListParagraph"/>
+        <w:numPr>
+          <w:ilvl w:val="1"/>
+          <w:numId w:val="1"/>
+        </w:numPr>
+        <w:tabs>
+          <w:tab w:val="center" w:pos="4680"/>
+        </w:tabs>
+        <w:jc w:val="both"/>
+        <w:rPr>
+          <w:b/>
+        </w:rPr>
+      </w:pPr>
+      <w:r>
+        <w:t xml:space="preserve">Navigate to: </w:t>
+      </w:r>
+      <w:hyperlink r:id="rId5" w:history="1">
+        <w:r>
+          <w:rPr>
+            <w:rStyle w:val="Hyperlink"/>
+            <w:b/>
+          </w:rPr>
+          <w:t>https://github.com/bpred754/Imperium/branches</w:t>
+        </w:r>
+      </w:hyperlink>
+    </w:p>
+    <w:p>
+      <w:pPr>
+        <w:pStyle w:val="ListParagraph"/>
+        <w:numPr>
+          <w:ilvl w:val="1"/>
+          <w:numId w:val="1"/>
+        </w:numPr>
+        <w:tabs>
+          <w:tab w:val="center" w:pos="4680"/>
+        </w:tabs>
+        <w:jc w:val="both"/>
+        <w:rPr>
+          <w:b/>
+        </w:rPr>
+      </w:pPr>
+      <w:r>
+        <w:t>Your branch should have a pull request button on the right. Click it.</w:t>
+      </w:r>
+    </w:p>
+    <w:p>
+      <w:pPr>
+        <w:pStyle w:val="ListParagraph"/>
+        <w:numPr>
+          <w:ilvl w:val="1"/>
+          <w:numId w:val="1"/>
+        </w:numPr>
+        <w:tabs>
+          <w:tab w:val="center" w:pos="4680"/>
+        </w:tabs>
+        <w:jc w:val="both"/>
+        <w:rPr>
+          <w:b/>
+        </w:rPr>
+      </w:pPr>
+      <w:r>
+        <w:t xml:space="preserve">Fill out the comment field explaining the pull request. Click </w:t>
+      </w:r>
+      <w:r>
+        <w:rPr>
+          <w:b/>
+        </w:rPr>
+        <w:t>Create Pull Request</w:t>
+      </w:r>
+      <w:r>
+        <w:t>.</w:t>
+      </w:r>
+    </w:p>
+    <w:p>
+      <w:pPr>
+        <w:pStyle w:val="ListParagraph"/>
+        <w:numPr>
+          <w:ilvl w:val="1"/>
+          <w:numId w:val="1"/>
+        </w:numPr>
+        <w:tabs>
+          <w:tab w:val="center" w:pos="4680"/>
+        </w:tabs>
+        <w:jc w:val="both"/>
+        <w:rPr>
+          <w:b/>
+        </w:rPr>
+      </w:pPr>
+      <w:r>
+        <w:t>If you are an Admin o</w:t>
+      </w:r>
+      <w:r>
+        <w:t>f</w:t>
+      </w:r>
+      <w:r>
+        <w:t xml:space="preserve"> the </w:t>
+      </w:r>
+      <w:r>
+        <w:t xml:space="preserve">main </w:t>
+      </w:r>
+      <w:proofErr w:type="gramStart"/>
+      <w:r>
+        <w:t>repo</w:t>
+      </w:r>
+      <w:proofErr w:type="gramEnd"/>
+      <w:r>
+        <w:t xml:space="preserve"> you can merge the Pull Request.</w:t>
+      </w:r>
+    </w:p>
+    <w:p>
+      <w:pPr>
+        <w:pStyle w:val="ListParagraph"/>
+        <w:numPr>
+          <w:ilvl w:val="2"/>
+          <w:numId w:val="1"/>
+        </w:numPr>
+        <w:tabs>
+          <w:tab w:val="center" w:pos="4680"/>
+        </w:tabs>
+        <w:jc w:val="both"/>
+        <w:rPr>
+          <w:b/>
+        </w:rPr>
+      </w:pPr>
+      <w:r>
+        <w:t xml:space="preserve">Click </w:t>
+      </w:r>
+      <w:r>
+        <w:rPr>
+          <w:b/>
+        </w:rPr>
+        <w:t>Pull merge request</w:t>
+      </w:r>
+      <w:r>
+        <w:t xml:space="preserve"> to merge it in with the master repo.</w:t>
+      </w:r>
+    </w:p>
+    <w:p>
+      <w:pPr>
+        <w:pStyle w:val="ListParagraph"/>
+        <w:numPr>
+          <w:ilvl w:val="2"/>
+          <w:numId w:val="1"/>
+        </w:numPr>
+        <w:tabs>
+          <w:tab w:val="center" w:pos="4680"/>
+        </w:tabs>
+        <w:jc w:val="both"/>
+        <w:rPr>
+          <w:b/>
+        </w:rPr>
+      </w:pPr>
+      <w:r>
+        <w:t xml:space="preserve">Then click </w:t>
+      </w:r>
+      <w:r>
+        <w:rPr>
+          <w:b/>
+        </w:rPr>
+        <w:t>Confirm merge</w:t>
+      </w:r>
+      <w:r>
+        <w:t>.</w:t>
+      </w:r>
+    </w:p>
+    <w:p>
+      <w:pPr>
+        <w:pStyle w:val="ListParagraph"/>
+        <w:numPr>
+          <w:ilvl w:val="2"/>
+          <w:numId w:val="1"/>
+        </w:numPr>
+        <w:tabs>
+          <w:tab w:val="center" w:pos="4680"/>
+        </w:tabs>
+        <w:jc w:val="both"/>
+        <w:rPr>
+          <w:b/>
+        </w:rPr>
+      </w:pPr>
+      <w:r>
+        <w:t>The merge should be completed and closed.</w:t>
+      </w:r>
+    </w:p>
+    <w:p>
+      <w:pPr>
+        <w:pStyle w:val="ListParagraph"/>
+        <w:numPr>
+          <w:ilvl w:val="2"/>
+          <w:numId w:val="1"/>
+        </w:numPr>
+        <w:tabs>
+          <w:tab w:val="center" w:pos="4680"/>
+        </w:tabs>
+        <w:jc w:val="both"/>
+        <w:rPr>
+          <w:b/>
+        </w:rPr>
+      </w:pPr>
+      <w:r>
+        <w:t xml:space="preserve">Your old branch </w:t>
+      </w:r>
+      <w:proofErr w:type="gramStart"/>
+      <w:r>
+        <w:t>can now</w:t>
       </w:r>
       <w:bookmarkStart w:id="0" w:name="_GoBack"/>
       <w:bookmarkEnd w:id="0"/>
-    </w:p>
-    <w:p>
-      <w:pPr>
-        <w:pStyle w:val="ListParagraph"/>
-        <w:numPr>
-          <w:ilvl w:val="1"/>
-          <w:numId w:val="1"/>
-        </w:numPr>
-        <w:tabs>
-          <w:tab w:val="center" w:pos="4680"/>
-        </w:tabs>
-        <w:jc w:val="both"/>
-        <w:rPr>
-          <w:sz w:val="20"/>
-          <w:szCs w:val="20"/>
-        </w:rPr>
-      </w:pPr>
-      <w:proofErr w:type="spellStart"/>
-      <w:r>
-        <w:t>Git</w:t>
-      </w:r>
-      <w:proofErr w:type="spellEnd"/>
-      <w:r>
-        <w:t xml:space="preserve"> push &lt;remote&gt; &lt;branch&gt; -- </w:t>
-      </w:r>
-      <w:r>
-        <w:rPr>
-          <w:sz w:val="20"/>
-          <w:szCs w:val="20"/>
-        </w:rPr>
-        <w:t>Push the specified branch to the &lt;remote&gt;.</w:t>
-      </w:r>
-    </w:p>
-    <w:p>
-      <w:pPr>
-        <w:pStyle w:val="ListParagraph"/>
-        <w:numPr>
-          <w:ilvl w:val="1"/>
-          <w:numId w:val="1"/>
-        </w:numPr>
-        <w:tabs>
-          <w:tab w:val="center" w:pos="4680"/>
-        </w:tabs>
-        <w:jc w:val="both"/>
-      </w:pPr>
-      <w:proofErr w:type="spellStart"/>
-      <w:r>
-        <w:t>Git</w:t>
-      </w:r>
-      <w:proofErr w:type="spellEnd"/>
-      <w:r>
-        <w:t xml:space="preserve"> push &lt;remote&gt; - -all – </w:t>
-      </w:r>
-      <w:r>
-        <w:rPr>
-          <w:sz w:val="20"/>
-          <w:szCs w:val="20"/>
-        </w:rPr>
-        <w:t>pushes all branches to the specified remote.</w:t>
+      <w:r>
+        <w:t xml:space="preserve"> be deleted</w:t>
+      </w:r>
+      <w:proofErr w:type="gramEnd"/>
+      <w:r>
+        <w:t xml:space="preserve"> through </w:t>
+      </w:r>
+      <w:proofErr w:type="spellStart"/>
+      <w:r>
+        <w:t>git</w:t>
+      </w:r>
+      <w:proofErr w:type="spellEnd"/>
+      <w:r>
+        <w:t xml:space="preserve"> or </w:t>
+      </w:r>
+      <w:proofErr w:type="spellStart"/>
+      <w:r>
+        <w:t>github</w:t>
+      </w:r>
+      <w:proofErr w:type="spellEnd"/>
+      <w:r>
+        <w:t>.</w:t>
       </w:r>
     </w:p>
     <w:sectPr>
@@ -420,7 +1059,7 @@
         <w:rFonts w:ascii="Courier New" w:hAnsi="Courier New" w:cs="Courier New" w:hint="default"/>
       </w:rPr>
     </w:lvl>
-    <w:lvl w:ilvl="2" w:tplc="04090005" w:tentative="1">
+    <w:lvl w:ilvl="2" w:tplc="04090005">
       <w:start w:val="1"/>
       <w:numFmt w:val="bullet"/>
       <w:lvlText w:val=""/>
@@ -943,6 +1582,17 @@
       <w:contextualSpacing/>
     </w:pPr>
   </w:style>
+  <w:style w:type="character" w:styleId="Hyperlink">
+    <w:name w:val="Hyperlink"/>
+    <w:basedOn w:val="DefaultParagraphFont"/>
+    <w:uiPriority w:val="99"/>
+    <w:unhideWhenUsed/>
+    <w:rsid w:val="00FF3700"/>
+    <w:rPr>
+      <w:color w:val="0563C1" w:themeColor="hyperlink"/>
+      <w:u w:val="single"/>
+    </w:rPr>
+  </w:style>
 </w:styles>
 </file>
 

</xml_diff>